<commit_message>
git hub file updated
</commit_message>
<xml_diff>
--- a/Git_Hub.docx
+++ b/Git_Hub.docx
@@ -57,12 +57,21 @@
           <w:szCs w:val="24"/>
         </w:rPr>
       </w:pPr>
-      <w:r>
-        <w:rPr>
-          <w:sz w:val="24"/>
-          <w:szCs w:val="24"/>
-        </w:rPr>
-        <w:t xml:space="preserve">mkdir </w:t>
+      <w:proofErr w:type="spellStart"/>
+      <w:r>
+        <w:rPr>
+          <w:sz w:val="24"/>
+          <w:szCs w:val="24"/>
+        </w:rPr>
+        <w:t>mkdir</w:t>
+      </w:r>
+      <w:proofErr w:type="spellEnd"/>
+      <w:r>
+        <w:rPr>
+          <w:sz w:val="24"/>
+          <w:szCs w:val="24"/>
+        </w:rPr>
+        <w:t xml:space="preserve"> </w:t>
       </w:r>
       <w:r>
         <w:rPr>
@@ -139,7 +148,23 @@
           <w:sz w:val="24"/>
           <w:szCs w:val="24"/>
         </w:rPr>
-        <w:t xml:space="preserve">git init </w:t>
+        <w:t xml:space="preserve">git </w:t>
+      </w:r>
+      <w:proofErr w:type="spellStart"/>
+      <w:r>
+        <w:rPr>
+          <w:sz w:val="24"/>
+          <w:szCs w:val="24"/>
+        </w:rPr>
+        <w:t>init</w:t>
+      </w:r>
+      <w:proofErr w:type="spellEnd"/>
+      <w:r>
+        <w:rPr>
+          <w:sz w:val="24"/>
+          <w:szCs w:val="24"/>
+        </w:rPr>
+        <w:t xml:space="preserve"> </w:t>
       </w:r>
       <w:r>
         <w:rPr>
@@ -211,7 +236,23 @@
           <w:sz w:val="24"/>
           <w:szCs w:val="24"/>
         </w:rPr>
-        <w:t xml:space="preserve"> will show untracked files only in that directory where .git folder is there</w:t>
+        <w:t xml:space="preserve"> will show untracked files only in that directory </w:t>
+      </w:r>
+      <w:proofErr w:type="gramStart"/>
+      <w:r>
+        <w:rPr>
+          <w:sz w:val="24"/>
+          <w:szCs w:val="24"/>
+        </w:rPr>
+        <w:t>where .git</w:t>
+      </w:r>
+      <w:proofErr w:type="gramEnd"/>
+      <w:r>
+        <w:rPr>
+          <w:sz w:val="24"/>
+          <w:szCs w:val="24"/>
+        </w:rPr>
+        <w:t xml:space="preserve"> folder is there</w:t>
       </w:r>
     </w:p>
     <w:p>
@@ -226,7 +267,23 @@
           <w:sz w:val="24"/>
           <w:szCs w:val="24"/>
         </w:rPr>
-        <w:t xml:space="preserve">git add . </w:t>
+        <w:t xml:space="preserve">git </w:t>
+      </w:r>
+      <w:proofErr w:type="gramStart"/>
+      <w:r>
+        <w:rPr>
+          <w:sz w:val="24"/>
+          <w:szCs w:val="24"/>
+        </w:rPr>
+        <w:t>add .</w:t>
+      </w:r>
+      <w:proofErr w:type="gramEnd"/>
+      <w:r>
+        <w:rPr>
+          <w:sz w:val="24"/>
+          <w:szCs w:val="24"/>
+        </w:rPr>
+        <w:t xml:space="preserve"> </w:t>
       </w:r>
       <w:r>
         <w:rPr>
@@ -271,6 +328,14 @@
         </w:rPr>
         <w:t xml:space="preserve"> commit those files which were added </w:t>
       </w:r>
+    </w:p>
+    <w:p>
+      <w:pPr>
+        <w:rPr>
+          <w:sz w:val="24"/>
+          <w:szCs w:val="24"/>
+        </w:rPr>
+      </w:pPr>
     </w:p>
     <w:sectPr>
       <w:pgSz w:w="12240" w:h="15840"/>

</xml_diff>

<commit_message>
git hub restore command added
</commit_message>
<xml_diff>
--- a/Git_Hub.docx
+++ b/Git_Hub.docx
@@ -57,21 +57,12 @@
           <w:szCs w:val="24"/>
         </w:rPr>
       </w:pPr>
-      <w:proofErr w:type="spellStart"/>
-      <w:r>
-        <w:rPr>
-          <w:sz w:val="24"/>
-          <w:szCs w:val="24"/>
-        </w:rPr>
-        <w:t>mkdir</w:t>
-      </w:r>
-      <w:proofErr w:type="spellEnd"/>
-      <w:r>
-        <w:rPr>
-          <w:sz w:val="24"/>
-          <w:szCs w:val="24"/>
-        </w:rPr>
-        <w:t xml:space="preserve"> </w:t>
+      <w:r>
+        <w:rPr>
+          <w:sz w:val="24"/>
+          <w:szCs w:val="24"/>
+        </w:rPr>
+        <w:t xml:space="preserve">mkdir </w:t>
       </w:r>
       <w:r>
         <w:rPr>
@@ -148,23 +139,7 @@
           <w:sz w:val="24"/>
           <w:szCs w:val="24"/>
         </w:rPr>
-        <w:t xml:space="preserve">git </w:t>
-      </w:r>
-      <w:proofErr w:type="spellStart"/>
-      <w:r>
-        <w:rPr>
-          <w:sz w:val="24"/>
-          <w:szCs w:val="24"/>
-        </w:rPr>
-        <w:t>init</w:t>
-      </w:r>
-      <w:proofErr w:type="spellEnd"/>
-      <w:r>
-        <w:rPr>
-          <w:sz w:val="24"/>
-          <w:szCs w:val="24"/>
-        </w:rPr>
-        <w:t xml:space="preserve"> </w:t>
+        <w:t xml:space="preserve">git init </w:t>
       </w:r>
       <w:r>
         <w:rPr>
@@ -236,23 +211,7 @@
           <w:sz w:val="24"/>
           <w:szCs w:val="24"/>
         </w:rPr>
-        <w:t xml:space="preserve"> will show untracked files only in that directory </w:t>
-      </w:r>
-      <w:proofErr w:type="gramStart"/>
-      <w:r>
-        <w:rPr>
-          <w:sz w:val="24"/>
-          <w:szCs w:val="24"/>
-        </w:rPr>
-        <w:t>where .git</w:t>
-      </w:r>
-      <w:proofErr w:type="gramEnd"/>
-      <w:r>
-        <w:rPr>
-          <w:sz w:val="24"/>
-          <w:szCs w:val="24"/>
-        </w:rPr>
-        <w:t xml:space="preserve"> folder is there</w:t>
+        <w:t xml:space="preserve"> will show untracked files only in that directory where .git folder is there</w:t>
       </w:r>
     </w:p>
     <w:p>
@@ -267,23 +226,7 @@
           <w:sz w:val="24"/>
           <w:szCs w:val="24"/>
         </w:rPr>
-        <w:t xml:space="preserve">git </w:t>
-      </w:r>
-      <w:proofErr w:type="gramStart"/>
-      <w:r>
-        <w:rPr>
-          <w:sz w:val="24"/>
-          <w:szCs w:val="24"/>
-        </w:rPr>
-        <w:t>add .</w:t>
-      </w:r>
-      <w:proofErr w:type="gramEnd"/>
-      <w:r>
-        <w:rPr>
-          <w:sz w:val="24"/>
-          <w:szCs w:val="24"/>
-        </w:rPr>
-        <w:t xml:space="preserve"> </w:t>
+        <w:t xml:space="preserve">git add . </w:t>
       </w:r>
       <w:r>
         <w:rPr>
@@ -336,6 +279,27 @@
           <w:szCs w:val="24"/>
         </w:rPr>
       </w:pPr>
+      <w:r>
+        <w:rPr>
+          <w:sz w:val="24"/>
+          <w:szCs w:val="24"/>
+        </w:rPr>
+        <w:t xml:space="preserve">git restore - - staged Git_Hub.docx </w:t>
+      </w:r>
+      <w:r>
+        <w:rPr>
+          <w:sz w:val="24"/>
+          <w:szCs w:val="24"/>
+        </w:rPr>
+        <w:sym w:font="Wingdings" w:char="F0E0"/>
+      </w:r>
+      <w:r>
+        <w:rPr>
+          <w:sz w:val="24"/>
+          <w:szCs w:val="24"/>
+        </w:rPr>
+        <w:t xml:space="preserve"> will convert green file to red file</w:t>
+      </w:r>
     </w:p>
     <w:sectPr>
       <w:pgSz w:w="12240" w:h="15840"/>

</xml_diff>

<commit_message>
git hub new commands added
</commit_message>
<xml_diff>
--- a/Git_Hub.docx
+++ b/Git_Hub.docx
@@ -57,12 +57,21 @@
           <w:szCs w:val="24"/>
         </w:rPr>
       </w:pPr>
-      <w:r>
-        <w:rPr>
-          <w:sz w:val="24"/>
-          <w:szCs w:val="24"/>
-        </w:rPr>
-        <w:t xml:space="preserve">mkdir </w:t>
+      <w:proofErr w:type="spellStart"/>
+      <w:r>
+        <w:rPr>
+          <w:sz w:val="24"/>
+          <w:szCs w:val="24"/>
+        </w:rPr>
+        <w:t>mkdir</w:t>
+      </w:r>
+      <w:proofErr w:type="spellEnd"/>
+      <w:r>
+        <w:rPr>
+          <w:sz w:val="24"/>
+          <w:szCs w:val="24"/>
+        </w:rPr>
+        <w:t xml:space="preserve"> </w:t>
       </w:r>
       <w:r>
         <w:rPr>
@@ -139,7 +148,23 @@
           <w:sz w:val="24"/>
           <w:szCs w:val="24"/>
         </w:rPr>
-        <w:t xml:space="preserve">git init </w:t>
+        <w:t xml:space="preserve">git </w:t>
+      </w:r>
+      <w:proofErr w:type="spellStart"/>
+      <w:r>
+        <w:rPr>
+          <w:sz w:val="24"/>
+          <w:szCs w:val="24"/>
+        </w:rPr>
+        <w:t>init</w:t>
+      </w:r>
+      <w:proofErr w:type="spellEnd"/>
+      <w:r>
+        <w:rPr>
+          <w:sz w:val="24"/>
+          <w:szCs w:val="24"/>
+        </w:rPr>
+        <w:t xml:space="preserve"> </w:t>
       </w:r>
       <w:r>
         <w:rPr>
@@ -211,7 +236,23 @@
           <w:sz w:val="24"/>
           <w:szCs w:val="24"/>
         </w:rPr>
-        <w:t xml:space="preserve"> will show untracked files only in that directory where .git folder is there</w:t>
+        <w:t xml:space="preserve"> will show untracked files only in that directory </w:t>
+      </w:r>
+      <w:proofErr w:type="gramStart"/>
+      <w:r>
+        <w:rPr>
+          <w:sz w:val="24"/>
+          <w:szCs w:val="24"/>
+        </w:rPr>
+        <w:t>where .git</w:t>
+      </w:r>
+      <w:proofErr w:type="gramEnd"/>
+      <w:r>
+        <w:rPr>
+          <w:sz w:val="24"/>
+          <w:szCs w:val="24"/>
+        </w:rPr>
+        <w:t xml:space="preserve"> folder is there</w:t>
       </w:r>
     </w:p>
     <w:p>
@@ -226,7 +267,23 @@
           <w:sz w:val="24"/>
           <w:szCs w:val="24"/>
         </w:rPr>
-        <w:t xml:space="preserve">git add . </w:t>
+        <w:t xml:space="preserve">git </w:t>
+      </w:r>
+      <w:proofErr w:type="gramStart"/>
+      <w:r>
+        <w:rPr>
+          <w:sz w:val="24"/>
+          <w:szCs w:val="24"/>
+        </w:rPr>
+        <w:t>add .</w:t>
+      </w:r>
+      <w:proofErr w:type="gramEnd"/>
+      <w:r>
+        <w:rPr>
+          <w:sz w:val="24"/>
+          <w:szCs w:val="24"/>
+        </w:rPr>
+        <w:t xml:space="preserve"> </w:t>
       </w:r>
       <w:r>
         <w:rPr>
@@ -300,6 +357,118 @@
         </w:rPr>
         <w:t xml:space="preserve"> will convert green file to red file</w:t>
       </w:r>
+    </w:p>
+    <w:p>
+      <w:pPr>
+        <w:rPr>
+          <w:sz w:val="24"/>
+          <w:szCs w:val="24"/>
+        </w:rPr>
+      </w:pPr>
+      <w:r>
+        <w:rPr>
+          <w:sz w:val="24"/>
+          <w:szCs w:val="24"/>
+        </w:rPr>
+        <w:t xml:space="preserve">git log </w:t>
+      </w:r>
+      <w:r>
+        <w:rPr>
+          <w:sz w:val="24"/>
+          <w:szCs w:val="24"/>
+        </w:rPr>
+        <w:sym w:font="Wingdings" w:char="F0E0"/>
+      </w:r>
+      <w:r>
+        <w:rPr>
+          <w:sz w:val="24"/>
+          <w:szCs w:val="24"/>
+        </w:rPr>
+        <w:t xml:space="preserve"> entire history of the project commit’s</w:t>
+      </w:r>
+    </w:p>
+    <w:p>
+      <w:pPr>
+        <w:autoSpaceDE w:val="0"/>
+        <w:autoSpaceDN w:val="0"/>
+        <w:adjustRightInd w:val="0"/>
+        <w:spacing w:after="0" w:line="240" w:lineRule="auto"/>
+        <w:rPr>
+          <w:rFonts w:ascii="Lucida Console" w:hAnsi="Lucida Console" w:cs="Lucida Console"/>
+          <w:color w:val="C0A000"/>
+          <w:kern w:val="0"/>
+          <w:sz w:val="18"/>
+          <w:szCs w:val="18"/>
+        </w:rPr>
+      </w:pPr>
+      <w:r>
+        <w:rPr>
+          <w:sz w:val="24"/>
+          <w:szCs w:val="24"/>
+        </w:rPr>
+        <w:t xml:space="preserve">git reset </w:t>
+      </w:r>
+      <w:r>
+        <w:rPr>
+          <w:rFonts w:ascii="Lucida Console" w:hAnsi="Lucida Console" w:cs="Lucida Console"/>
+          <w:color w:val="C0A000"/>
+          <w:kern w:val="0"/>
+          <w:sz w:val="18"/>
+          <w:szCs w:val="18"/>
+        </w:rPr>
+        <w:t>2b82c969868f8cebeb4fdbb879e5e3220771629f</w:t>
+      </w:r>
+      <w:r>
+        <w:rPr>
+          <w:rFonts w:ascii="Lucida Console" w:hAnsi="Lucida Console" w:cs="Lucida Console"/>
+          <w:color w:val="C0A000"/>
+          <w:kern w:val="0"/>
+          <w:sz w:val="18"/>
+          <w:szCs w:val="18"/>
+        </w:rPr>
+        <w:t xml:space="preserve"> </w:t>
+      </w:r>
+      <w:r>
+        <w:rPr>
+          <w:rFonts w:ascii="Lucida Console" w:hAnsi="Lucida Console" w:cs="Lucida Console"/>
+          <w:color w:val="C0A000"/>
+          <w:kern w:val="0"/>
+          <w:sz w:val="18"/>
+          <w:szCs w:val="18"/>
+        </w:rPr>
+        <w:sym w:font="Wingdings" w:char="F0E0"/>
+      </w:r>
+      <w:r>
+        <w:rPr>
+          <w:sz w:val="24"/>
+          <w:szCs w:val="24"/>
+        </w:rPr>
+        <w:t xml:space="preserve"> command to go to that particular change (using hash code), changes above </w:t>
+      </w:r>
+      <w:proofErr w:type="gramStart"/>
+      <w:r>
+        <w:rPr>
+          <w:sz w:val="24"/>
+          <w:szCs w:val="24"/>
+        </w:rPr>
+        <w:t>this  change</w:t>
+      </w:r>
+      <w:proofErr w:type="gramEnd"/>
+      <w:r>
+        <w:rPr>
+          <w:sz w:val="24"/>
+          <w:szCs w:val="24"/>
+        </w:rPr>
+        <w:t xml:space="preserve"> will be removed</w:t>
+      </w:r>
+    </w:p>
+    <w:p>
+      <w:pPr>
+        <w:rPr>
+          <w:sz w:val="24"/>
+          <w:szCs w:val="24"/>
+        </w:rPr>
+      </w:pPr>
     </w:p>
     <w:sectPr>
       <w:pgSz w:w="12240" w:h="15840"/>

</xml_diff>